<commit_message>
Full version of problem
</commit_message>
<xml_diff>
--- a/Problem formulation.docx
+++ b/Problem formulation.docx
@@ -1,6 +1,6 @@
 
 <file path=word/document.xml><?xml version="1.0" encoding="utf-8"?>
-<w:document xmlns:wpc="http://schemas.microsoft.com/office/word/2010/wordprocessingCanvas" xmlns:cx="http://schemas.microsoft.com/office/drawing/2014/chartex" xmlns:cx1="http://schemas.microsoft.com/office/drawing/2015/9/8/chartex" xmlns:cx2="http://schemas.microsoft.com/office/drawing/2015/10/21/chartex" xmlns:cx3="http://schemas.microsoft.com/office/drawing/2016/5/9/chartex" xmlns:cx4="http://schemas.microsoft.com/office/drawing/2016/5/10/chartex" xmlns:cx5="http://schemas.microsoft.com/office/drawing/2016/5/11/chartex" xmlns:cx6="http://schemas.microsoft.com/office/drawing/2016/5/12/chartex" xmlns:cx7="http://schemas.microsoft.com/office/drawing/2016/5/13/chartex" xmlns:cx8="http://schemas.microsoft.com/office/drawing/2016/5/14/chartex" xmlns:mc="http://schemas.openxmlformats.org/markup-compatibility/2006" xmlns:aink="http://schemas.microsoft.com/office/drawing/2016/ink" xmlns:am3d="http://schemas.microsoft.com/office/drawing/2017/model3d" xmlns:o="urn:schemas-microsoft-com:office:office" xmlns:r="http://schemas.openxmlformats.org/officeDocument/2006/relationships" xmlns:m="http://schemas.openxmlformats.org/officeDocument/2006/math" xmlns:v="urn:schemas-microsoft-com:vml" xmlns:wp14="http://schemas.microsoft.com/office/word/2010/wordprocessingDrawing" xmlns:wp="http://schemas.openxmlformats.org/drawingml/2006/wordprocessingDrawing" xmlns:w10="urn:schemas-microsoft-com:office:word" xmlns:w="http://schemas.openxmlformats.org/wordprocessingml/2006/main" xmlns:w14="http://schemas.microsoft.com/office/word/2010/wordml" xmlns:w15="http://schemas.microsoft.com/office/word/2012/wordml" xmlns:w16cex="http://schemas.microsoft.com/office/word/2018/wordml/cex" xmlns:w16cid="http://schemas.microsoft.com/office/word/2016/wordml/cid" xmlns:w16="http://schemas.microsoft.com/office/word/2018/wordml" xmlns:w16sdtdh="http://schemas.microsoft.com/office/word/2020/wordml/sdtdatahash" xmlns:w16se="http://schemas.microsoft.com/office/word/2015/wordml/symex" xmlns:wpg="http://schemas.microsoft.com/office/word/2010/wordprocessingGroup" xmlns:wpi="http://schemas.microsoft.com/office/word/2010/wordprocessingInk" xmlns:wne="http://schemas.microsoft.com/office/word/2006/wordml" xmlns:wps="http://schemas.microsoft.com/office/word/2010/wordprocessingShape" mc:Ignorable="w14 w15 w16se w16cid w16 w16cex w16sdtdh wp14">
+<w:document xmlns:wpc="http://schemas.microsoft.com/office/word/2010/wordprocessingCanvas" xmlns:cx="http://schemas.microsoft.com/office/drawing/2014/chartex" xmlns:cx1="http://schemas.microsoft.com/office/drawing/2015/9/8/chartex" xmlns:mc="http://schemas.openxmlformats.org/markup-compatibility/2006" xmlns:o="urn:schemas-microsoft-com:office:office" xmlns:r="http://schemas.openxmlformats.org/officeDocument/2006/relationships" xmlns:m="http://schemas.openxmlformats.org/officeDocument/2006/math" xmlns:v="urn:schemas-microsoft-com:vml" xmlns:wp14="http://schemas.microsoft.com/office/word/2010/wordprocessingDrawing" xmlns:wp="http://schemas.openxmlformats.org/drawingml/2006/wordprocessingDrawing" xmlns:w10="urn:schemas-microsoft-com:office:word" xmlns:w="http://schemas.openxmlformats.org/wordprocessingml/2006/main" xmlns:w14="http://schemas.microsoft.com/office/word/2010/wordml" xmlns:w15="http://schemas.microsoft.com/office/word/2012/wordml" xmlns:w16se="http://schemas.microsoft.com/office/word/2015/wordml/symex" xmlns:wpg="http://schemas.microsoft.com/office/word/2010/wordprocessingGroup" xmlns:wpi="http://schemas.microsoft.com/office/word/2010/wordprocessingInk" xmlns:wne="http://schemas.microsoft.com/office/word/2006/wordml" xmlns:wps="http://schemas.microsoft.com/office/word/2010/wordprocessingShape" mc:Ignorable="w14 w15 w16se wp14">
   <w:body>
     <w:p>
       <w:pPr>
@@ -125,7 +125,17 @@
           <w:sz w:val="28"/>
           <w:szCs w:val="28"/>
         </w:rPr>
-        <w:t xml:space="preserve">Материал породы однородный и изотропный. </w:t>
+        <w:t>Материал породы однородны</w:t>
+      </w:r>
+      <w:bookmarkStart w:id="0" w:name="_GoBack"/>
+      <w:bookmarkEnd w:id="0"/>
+      <w:r>
+        <w:rPr>
+          <w:rFonts w:ascii="Times New Roman" w:hAnsi="Times New Roman" w:cs="Times New Roman"/>
+          <w:sz w:val="28"/>
+          <w:szCs w:val="28"/>
+        </w:rPr>
+        <w:t xml:space="preserve">й и изотропный. </w:t>
       </w:r>
       <w:r>
         <w:rPr>
@@ -812,16 +822,7 @@
                     <w:szCs w:val="28"/>
                     <w:lang w:val="en-US"/>
                   </w:rPr>
-                  <m:t>λ</m:t>
-                </m:r>
-                <m:r>
-                  <w:rPr>
-                    <w:rFonts w:ascii="Cambria Math" w:hAnsi="Cambria Math" w:cs="Times New Roman"/>
-                    <w:sz w:val="28"/>
-                    <w:szCs w:val="28"/>
-                    <w:lang w:val="en-US"/>
-                  </w:rPr>
-                  <m:t>=</m:t>
+                  <m:t>λ=</m:t>
                 </m:r>
                 <m:f>
                   <m:fPr>
@@ -904,16 +905,7 @@
                     <w:szCs w:val="28"/>
                     <w:lang w:val="en-US"/>
                   </w:rPr>
-                  <m:t>,</m:t>
-                </m:r>
-                <m:r>
-                  <w:rPr>
-                    <w:rFonts w:ascii="Cambria Math" w:eastAsiaTheme="minorEastAsia" w:hAnsi="Cambria Math" w:cs="Times New Roman"/>
-                    <w:sz w:val="28"/>
-                    <w:szCs w:val="28"/>
-                    <w:lang w:val="en-US"/>
-                  </w:rPr>
-                  <m:t xml:space="preserve">  G=</m:t>
+                  <m:t>,  G=</m:t>
                 </m:r>
                 <m:f>
                   <m:fPr>
@@ -1192,16 +1184,7 @@
                         <w:szCs w:val="28"/>
                         <w:lang w:val="en-US"/>
                       </w:rPr>
-                      <m:t>∂</m:t>
-                    </m:r>
-                    <m:r>
-                      <w:rPr>
-                        <w:rFonts w:ascii="Cambria Math" w:hAnsi="Cambria Math" w:cs="Times New Roman"/>
-                        <w:sz w:val="28"/>
-                        <w:szCs w:val="28"/>
-                        <w:lang w:val="en-US"/>
-                      </w:rPr>
-                      <m:t>ψ</m:t>
+                      <m:t>∂ψ</m:t>
                     </m:r>
                   </m:num>
                   <m:den>
@@ -1223,25 +1206,7 @@
                     <w:szCs w:val="28"/>
                     <w:lang w:val="en-US"/>
                   </w:rPr>
-                  <m:t xml:space="preserve">,  </m:t>
-                </m:r>
-                <m:r>
-                  <w:rPr>
-                    <w:rFonts w:ascii="Cambria Math" w:eastAsiaTheme="minorEastAsia" w:hAnsi="Cambria Math" w:cs="Times New Roman"/>
-                    <w:sz w:val="28"/>
-                    <w:szCs w:val="28"/>
-                    <w:lang w:val="en-US"/>
-                  </w:rPr>
-                  <m:t>v</m:t>
-                </m:r>
-                <m:r>
-                  <w:rPr>
-                    <w:rFonts w:ascii="Cambria Math" w:eastAsiaTheme="minorEastAsia" w:hAnsi="Cambria Math" w:cs="Times New Roman"/>
-                    <w:sz w:val="28"/>
-                    <w:szCs w:val="28"/>
-                    <w:lang w:val="en-US"/>
-                  </w:rPr>
-                  <m:t>=</m:t>
+                  <m:t>,  v=</m:t>
                 </m:r>
                 <m:f>
                   <m:fPr>
@@ -1264,16 +1229,7 @@
                         <w:szCs w:val="28"/>
                         <w:lang w:val="en-US"/>
                       </w:rPr>
-                      <m:t>∂</m:t>
-                    </m:r>
-                    <m:r>
-                      <w:rPr>
-                        <w:rFonts w:ascii="Cambria Math" w:hAnsi="Cambria Math" w:cs="Times New Roman"/>
-                        <w:sz w:val="28"/>
-                        <w:szCs w:val="28"/>
-                        <w:lang w:val="en-US"/>
-                      </w:rPr>
-                      <m:t>ψ</m:t>
+                      <m:t>∂ψ</m:t>
                     </m:r>
                   </m:num>
                   <m:den>
@@ -1284,16 +1240,7 @@
                         <w:szCs w:val="28"/>
                         <w:lang w:val="en-US"/>
                       </w:rPr>
-                      <m:t>∂</m:t>
-                    </m:r>
-                    <m:r>
-                      <w:rPr>
-                        <w:rFonts w:ascii="Cambria Math" w:hAnsi="Cambria Math" w:cs="Times New Roman"/>
-                        <w:sz w:val="28"/>
-                        <w:szCs w:val="28"/>
-                        <w:lang w:val="en-US"/>
-                      </w:rPr>
-                      <m:t>y</m:t>
+                      <m:t>∂y</m:t>
                     </m:r>
                   </m:den>
                 </m:f>
@@ -1583,15 +1530,7 @@
                             <w:sz w:val="28"/>
                             <w:szCs w:val="28"/>
                           </w:rPr>
-                          <m:t>x</m:t>
-                        </m:r>
-                        <m:r>
-                          <w:rPr>
-                            <w:rFonts w:ascii="Cambria Math" w:hAnsi="Cambria Math" w:cs="Times New Roman"/>
-                            <w:sz w:val="28"/>
-                            <w:szCs w:val="28"/>
-                          </w:rPr>
-                          <m:t>y</m:t>
+                          <m:t>xy</m:t>
                         </m:r>
                       </m:sub>
                     </m:sSub>
@@ -1603,15 +1542,7 @@
                         <w:sz w:val="28"/>
                         <w:szCs w:val="28"/>
                       </w:rPr>
-                      <m:t>∂</m:t>
-                    </m:r>
-                    <m:r>
-                      <w:rPr>
-                        <w:rFonts w:ascii="Cambria Math" w:hAnsi="Cambria Math" w:cs="Times New Roman"/>
-                        <w:sz w:val="28"/>
-                        <w:szCs w:val="28"/>
-                      </w:rPr>
-                      <m:t>y</m:t>
+                      <m:t>∂y</m:t>
                     </m:r>
                   </m:den>
                 </m:f>
@@ -1642,15 +1573,7 @@
                         <w:sz w:val="28"/>
                         <w:szCs w:val="28"/>
                       </w:rPr>
-                      <m:t>∂</m:t>
-                    </m:r>
-                    <m:r>
-                      <w:rPr>
-                        <w:rFonts w:ascii="Cambria Math" w:hAnsi="Cambria Math" w:cs="Times New Roman"/>
-                        <w:sz w:val="28"/>
-                        <w:szCs w:val="28"/>
-                      </w:rPr>
-                      <m:t>p</m:t>
+                      <m:t>∂p</m:t>
                     </m:r>
                   </m:num>
                   <m:den>
@@ -1733,16 +1656,7 @@
                         <w:szCs w:val="28"/>
                         <w:lang w:val="en-US"/>
                       </w:rPr>
-                      <m:t>ψ</m:t>
-                    </m:r>
-                    <m:r>
-                      <w:rPr>
-                        <w:rFonts w:ascii="Cambria Math" w:hAnsi="Cambria Math" w:cs="Times New Roman"/>
-                        <w:sz w:val="28"/>
-                        <w:szCs w:val="28"/>
-                        <w:lang w:val="en-US"/>
-                      </w:rPr>
-                      <m:t xml:space="preserve">+2G </m:t>
+                      <m:t xml:space="preserve">ψ+2G </m:t>
                     </m:r>
                     <m:f>
                       <m:fPr>
@@ -1888,15 +1802,7 @@
                         <w:sz w:val="28"/>
                         <w:szCs w:val="28"/>
                       </w:rPr>
-                      <m:t>∂</m:t>
-                    </m:r>
-                    <m:r>
-                      <w:rPr>
-                        <w:rFonts w:ascii="Cambria Math" w:hAnsi="Cambria Math" w:cs="Times New Roman"/>
-                        <w:sz w:val="28"/>
-                        <w:szCs w:val="28"/>
-                      </w:rPr>
-                      <m:t>y</m:t>
+                      <m:t>∂y</m:t>
                     </m:r>
                   </m:den>
                 </m:f>
@@ -1984,23 +1890,7 @@
                             <w:sz w:val="28"/>
                             <w:szCs w:val="28"/>
                           </w:rPr>
-                          <m:t>∂x</m:t>
-                        </m:r>
-                        <m:r>
-                          <w:rPr>
-                            <w:rFonts w:ascii="Cambria Math" w:hAnsi="Cambria Math" w:cs="Times New Roman"/>
-                            <w:sz w:val="28"/>
-                            <w:szCs w:val="28"/>
-                          </w:rPr>
-                          <m:t>∂</m:t>
-                        </m:r>
-                        <m:r>
-                          <w:rPr>
-                            <w:rFonts w:ascii="Cambria Math" w:hAnsi="Cambria Math" w:cs="Times New Roman"/>
-                            <w:sz w:val="28"/>
-                            <w:szCs w:val="28"/>
-                          </w:rPr>
-                          <m:t>y</m:t>
+                          <m:t>∂x∂y</m:t>
                         </m:r>
                       </m:den>
                     </m:f>
@@ -2146,15 +2036,7 @@
                             <w:sz w:val="28"/>
                             <w:szCs w:val="28"/>
                           </w:rPr>
-                          <m:t>x</m:t>
-                        </m:r>
-                        <m:r>
-                          <w:rPr>
-                            <w:rFonts w:ascii="Cambria Math" w:hAnsi="Cambria Math" w:cs="Times New Roman"/>
-                            <w:sz w:val="28"/>
-                            <w:szCs w:val="28"/>
-                          </w:rPr>
-                          <m:t>y</m:t>
+                          <m:t>xy</m:t>
                         </m:r>
                       </m:sub>
                     </m:sSub>
@@ -2228,15 +2110,7 @@
                             <w:sz w:val="28"/>
                             <w:szCs w:val="28"/>
                           </w:rPr>
-                          <m:t>y</m:t>
-                        </m:r>
-                        <m:r>
-                          <w:rPr>
-                            <w:rFonts w:ascii="Cambria Math" w:hAnsi="Cambria Math" w:cs="Times New Roman"/>
-                            <w:sz w:val="28"/>
-                            <w:szCs w:val="28"/>
-                          </w:rPr>
-                          <m:t>y</m:t>
+                          <m:t>yy</m:t>
                         </m:r>
                       </m:sub>
                     </m:sSub>
@@ -2248,15 +2122,7 @@
                         <w:sz w:val="28"/>
                         <w:szCs w:val="28"/>
                       </w:rPr>
-                      <m:t>∂</m:t>
-                    </m:r>
-                    <m:r>
-                      <w:rPr>
-                        <w:rFonts w:ascii="Cambria Math" w:hAnsi="Cambria Math" w:cs="Times New Roman"/>
-                        <w:sz w:val="28"/>
-                        <w:szCs w:val="28"/>
-                      </w:rPr>
-                      <m:t>y</m:t>
+                      <m:t>∂y</m:t>
                     </m:r>
                   </m:den>
                 </m:f>
@@ -2287,15 +2153,7 @@
                         <w:sz w:val="28"/>
                         <w:szCs w:val="28"/>
                       </w:rPr>
-                      <m:t>∂</m:t>
-                    </m:r>
-                    <m:r>
-                      <w:rPr>
-                        <w:rFonts w:ascii="Cambria Math" w:hAnsi="Cambria Math" w:cs="Times New Roman"/>
-                        <w:sz w:val="28"/>
-                        <w:szCs w:val="28"/>
-                      </w:rPr>
-                      <m:t>p</m:t>
+                      <m:t>∂p</m:t>
                     </m:r>
                   </m:num>
                   <m:den>
@@ -2305,15 +2163,7 @@
                         <w:sz w:val="28"/>
                         <w:szCs w:val="28"/>
                       </w:rPr>
-                      <m:t>∂</m:t>
-                    </m:r>
-                    <m:r>
-                      <w:rPr>
-                        <w:rFonts w:ascii="Cambria Math" w:hAnsi="Cambria Math" w:cs="Times New Roman"/>
-                        <w:sz w:val="28"/>
-                        <w:szCs w:val="28"/>
-                      </w:rPr>
-                      <m:t>y</m:t>
+                      <m:t>∂y</m:t>
                     </m:r>
                   </m:den>
                 </m:f>
@@ -2354,15 +2204,7 @@
                         <w:sz w:val="28"/>
                         <w:szCs w:val="28"/>
                       </w:rPr>
-                      <m:t>∂</m:t>
-                    </m:r>
-                    <m:r>
-                      <w:rPr>
-                        <w:rFonts w:ascii="Cambria Math" w:hAnsi="Cambria Math" w:cs="Times New Roman"/>
-                        <w:sz w:val="28"/>
-                        <w:szCs w:val="28"/>
-                      </w:rPr>
-                      <m:t>x</m:t>
+                      <m:t>∂x</m:t>
                     </m:r>
                   </m:den>
                 </m:f>
@@ -2450,23 +2292,7 @@
                             <w:sz w:val="28"/>
                             <w:szCs w:val="28"/>
                           </w:rPr>
-                          <m:t>∂x</m:t>
-                        </m:r>
-                        <m:r>
-                          <w:rPr>
-                            <w:rFonts w:ascii="Cambria Math" w:hAnsi="Cambria Math" w:cs="Times New Roman"/>
-                            <w:sz w:val="28"/>
-                            <w:szCs w:val="28"/>
-                          </w:rPr>
-                          <m:t>∂</m:t>
-                        </m:r>
-                        <m:r>
-                          <w:rPr>
-                            <w:rFonts w:ascii="Cambria Math" w:hAnsi="Cambria Math" w:cs="Times New Roman"/>
-                            <w:sz w:val="28"/>
-                            <w:szCs w:val="28"/>
-                          </w:rPr>
-                          <m:t>y</m:t>
+                          <m:t>∂x∂y</m:t>
                         </m:r>
                       </m:den>
                     </m:f>
@@ -2509,15 +2335,7 @@
                         <w:sz w:val="28"/>
                         <w:szCs w:val="28"/>
                       </w:rPr>
-                      <m:t>∂</m:t>
-                    </m:r>
-                    <m:r>
-                      <w:rPr>
-                        <w:rFonts w:ascii="Cambria Math" w:hAnsi="Cambria Math" w:cs="Times New Roman"/>
-                        <w:sz w:val="28"/>
-                        <w:szCs w:val="28"/>
-                      </w:rPr>
-                      <m:t>y</m:t>
+                      <m:t>∂y</m:t>
                     </m:r>
                   </m:den>
                 </m:f>
@@ -2696,7 +2514,6 @@
           <w:i/>
           <w:sz w:val="28"/>
           <w:szCs w:val="28"/>
-          <w:lang w:val="en-US"/>
         </w:rPr>
       </w:pPr>
       <w:r>
@@ -2734,7 +2551,15 @@
             <w:szCs w:val="28"/>
             <w:lang w:val="en-US"/>
           </w:rPr>
-          <m:t>p-</m:t>
+          <m:t>p</m:t>
+        </m:r>
+        <m:r>
+          <w:rPr>
+            <w:rFonts w:ascii="Cambria Math" w:hAnsi="Cambria Math" w:cs="Times New Roman"/>
+            <w:sz w:val="28"/>
+            <w:szCs w:val="28"/>
+          </w:rPr>
+          <m:t>-</m:t>
         </m:r>
         <m:d>
           <m:dPr>
@@ -2756,7 +2581,24 @@
                 <w:szCs w:val="28"/>
                 <w:lang w:val="en-US"/>
               </w:rPr>
-              <m:t>λ+2G</m:t>
+              <m:t>λ</m:t>
+            </m:r>
+            <m:r>
+              <w:rPr>
+                <w:rFonts w:ascii="Cambria Math" w:hAnsi="Cambria Math" w:cs="Times New Roman"/>
+                <w:sz w:val="28"/>
+                <w:szCs w:val="28"/>
+              </w:rPr>
+              <m:t>+2</m:t>
+            </m:r>
+            <m:r>
+              <w:rPr>
+                <w:rFonts w:ascii="Cambria Math" w:hAnsi="Cambria Math" w:cs="Times New Roman"/>
+                <w:sz w:val="28"/>
+                <w:szCs w:val="28"/>
+                <w:lang w:val="en-US"/>
+              </w:rPr>
+              <m:t>G</m:t>
             </m:r>
           </m:e>
         </m:d>
@@ -2765,7 +2607,6 @@
             <w:rFonts w:ascii="Cambria Math" w:hAnsi="Cambria Math" w:cs="Times New Roman"/>
             <w:sz w:val="28"/>
             <w:szCs w:val="28"/>
-            <w:lang w:val="en-US"/>
           </w:rPr>
           <m:t>∆</m:t>
         </m:r>
@@ -3005,18 +2846,7 @@
                     <w:sz w:val="28"/>
                     <w:szCs w:val="28"/>
                   </w:rPr>
-                  <m:t>Φ</m:t>
-                </m:r>
-                <m:r>
-                  <m:rPr>
-                    <m:sty m:val="p"/>
-                  </m:rPr>
-                  <w:rPr>
-                    <w:rFonts w:ascii="Cambria Math" w:hAnsi="Cambria Math" w:cs="Times New Roman"/>
-                    <w:sz w:val="28"/>
-                    <w:szCs w:val="28"/>
-                  </w:rPr>
-                  <m:t>=</m:t>
+                  <m:t>Φ=</m:t>
                 </m:r>
                 <m:r>
                   <w:rPr>
@@ -3309,25 +3139,7 @@
                     <w:szCs w:val="28"/>
                     <w:lang w:val="en-US"/>
                   </w:rPr>
-                  <m:t>∆ψ</m:t>
-                </m:r>
-                <m:r>
-                  <w:rPr>
-                    <w:rFonts w:ascii="Cambria Math" w:hAnsi="Cambria Math" w:cs="Times New Roman"/>
-                    <w:sz w:val="28"/>
-                    <w:szCs w:val="28"/>
-                    <w:lang w:val="en-US"/>
-                  </w:rPr>
-                  <m:t>=0⟺</m:t>
-                </m:r>
-                <m:r>
-                  <w:rPr>
-                    <w:rFonts w:ascii="Cambria Math" w:hAnsi="Cambria Math" w:cs="Times New Roman"/>
-                    <w:sz w:val="28"/>
-                    <w:szCs w:val="28"/>
-                    <w:lang w:val="en-US"/>
-                  </w:rPr>
-                  <m:t>Δψ=</m:t>
+                  <m:t>∆ψ=0⟺Δψ=</m:t>
                 </m:r>
                 <m:f>
                   <m:fPr>
@@ -3352,67 +3164,15 @@
                       </w:rPr>
                       <m:t>α</m:t>
                     </m:r>
-                    <m:d>
-                      <m:dPr>
-                        <m:ctrlPr>
-                          <w:rPr>
-                            <w:rFonts w:ascii="Cambria Math" w:hAnsi="Cambria Math" w:cs="Times New Roman"/>
-                            <w:i/>
-                            <w:iCs/>
-                            <w:sz w:val="28"/>
-                            <w:szCs w:val="28"/>
-                            <w:lang w:val="en-US"/>
-                          </w:rPr>
-                        </m:ctrlPr>
-                      </m:dPr>
-                      <m:e>
-                        <m:r>
-                          <w:rPr>
-                            <w:rFonts w:ascii="Cambria Math" w:hAnsi="Cambria Math" w:cs="Times New Roman"/>
-                            <w:sz w:val="28"/>
-                            <w:szCs w:val="28"/>
-                            <w:lang w:val="en-US"/>
-                          </w:rPr>
-                          <m:t>p-</m:t>
-                        </m:r>
-                        <m:sSub>
-                          <m:sSubPr>
-                            <m:ctrlPr>
-                              <w:rPr>
-                                <w:rFonts w:ascii="Cambria Math" w:hAnsi="Cambria Math" w:cs="Times New Roman"/>
-                                <w:i/>
-                                <w:iCs/>
-                                <w:sz w:val="28"/>
-                                <w:szCs w:val="28"/>
-                                <w:lang w:val="en-US"/>
-                              </w:rPr>
-                            </m:ctrlPr>
-                          </m:sSubPr>
-                          <m:e>
-                            <m:r>
-                              <w:rPr>
-                                <w:rFonts w:ascii="Cambria Math" w:hAnsi="Cambria Math" w:cs="Times New Roman"/>
-                                <w:sz w:val="28"/>
-                                <w:szCs w:val="28"/>
-                                <w:lang w:val="en-US"/>
-                              </w:rPr>
-                              <m:t>p</m:t>
-                            </m:r>
-                          </m:e>
-                          <m:sub>
-                            <m:r>
-                              <w:rPr>
-                                <w:rFonts w:ascii="Cambria Math" w:hAnsi="Cambria Math" w:cs="Times New Roman"/>
-                                <w:sz w:val="28"/>
-                                <w:szCs w:val="28"/>
-                                <w:lang w:val="en-US"/>
-                              </w:rPr>
-                              <m:t>0</m:t>
-                            </m:r>
-                          </m:sub>
-                        </m:sSub>
-                      </m:e>
-                    </m:d>
+                    <m:r>
+                      <w:rPr>
+                        <w:rFonts w:ascii="Cambria Math" w:hAnsi="Cambria Math" w:cs="Times New Roman"/>
+                        <w:sz w:val="28"/>
+                        <w:szCs w:val="28"/>
+                        <w:lang w:val="en-US"/>
+                      </w:rPr>
+                      <m:t>p</m:t>
+                    </m:r>
                   </m:num>
                   <m:den>
                     <m:r>
@@ -3524,7 +3284,7 @@
           <w:noProof/>
           <w:sz w:val="28"/>
           <w:szCs w:val="28"/>
-          <w:lang w:val="en-US"/>
+          <w:lang w:eastAsia="ru-RU"/>
         </w:rPr>
         <w:drawing>
           <wp:inline distT="0" distB="0" distL="0" distR="0" wp14:anchorId="4D87E509" wp14:editId="35447FD7">
@@ -4979,67 +4739,15 @@
                           </w:rPr>
                           <m:t>α</m:t>
                         </m:r>
-                        <m:d>
-                          <m:dPr>
-                            <m:ctrlPr>
-                              <w:rPr>
-                                <w:rFonts w:ascii="Cambria Math" w:hAnsi="Cambria Math" w:cs="Times New Roman"/>
-                                <w:i/>
-                                <w:iCs/>
-                                <w:sz w:val="28"/>
-                                <w:szCs w:val="28"/>
-                                <w:lang w:val="en-US"/>
-                              </w:rPr>
-                            </m:ctrlPr>
-                          </m:dPr>
-                          <m:e>
-                            <m:r>
-                              <w:rPr>
-                                <w:rFonts w:ascii="Cambria Math" w:hAnsi="Cambria Math" w:cs="Times New Roman"/>
-                                <w:sz w:val="28"/>
-                                <w:szCs w:val="28"/>
-                                <w:lang w:val="en-US"/>
-                              </w:rPr>
-                              <m:t>p-</m:t>
-                            </m:r>
-                            <m:sSub>
-                              <m:sSubPr>
-                                <m:ctrlPr>
-                                  <w:rPr>
-                                    <w:rFonts w:ascii="Cambria Math" w:hAnsi="Cambria Math" w:cs="Times New Roman"/>
-                                    <w:i/>
-                                    <w:iCs/>
-                                    <w:sz w:val="28"/>
-                                    <w:szCs w:val="28"/>
-                                    <w:lang w:val="en-US"/>
-                                  </w:rPr>
-                                </m:ctrlPr>
-                              </m:sSubPr>
-                              <m:e>
-                                <m:r>
-                                  <w:rPr>
-                                    <w:rFonts w:ascii="Cambria Math" w:hAnsi="Cambria Math" w:cs="Times New Roman"/>
-                                    <w:sz w:val="28"/>
-                                    <w:szCs w:val="28"/>
-                                    <w:lang w:val="en-US"/>
-                                  </w:rPr>
-                                  <m:t>p</m:t>
-                                </m:r>
-                              </m:e>
-                              <m:sub>
-                                <m:r>
-                                  <w:rPr>
-                                    <w:rFonts w:ascii="Cambria Math" w:hAnsi="Cambria Math" w:cs="Times New Roman"/>
-                                    <w:sz w:val="28"/>
-                                    <w:szCs w:val="28"/>
-                                    <w:lang w:val="en-US"/>
-                                  </w:rPr>
-                                  <m:t>0</m:t>
-                                </m:r>
-                              </m:sub>
-                            </m:sSub>
-                          </m:e>
-                        </m:d>
+                        <m:r>
+                          <w:rPr>
+                            <w:rFonts w:ascii="Cambria Math" w:hAnsi="Cambria Math" w:cs="Times New Roman"/>
+                            <w:sz w:val="28"/>
+                            <w:szCs w:val="28"/>
+                            <w:lang w:val="en-US"/>
+                          </w:rPr>
+                          <m:t>p</m:t>
+                        </m:r>
                       </m:num>
                       <m:den>
                         <m:r>
@@ -8358,67 +8066,15 @@
                           </w:rPr>
                           <m:t>α</m:t>
                         </m:r>
-                        <m:d>
-                          <m:dPr>
-                            <m:ctrlPr>
-                              <w:rPr>
-                                <w:rFonts w:ascii="Cambria Math" w:hAnsi="Cambria Math" w:cs="Times New Roman"/>
-                                <w:i/>
-                                <w:iCs/>
-                                <w:sz w:val="28"/>
-                                <w:szCs w:val="28"/>
-                                <w:lang w:val="en-US"/>
-                              </w:rPr>
-                            </m:ctrlPr>
-                          </m:dPr>
-                          <m:e>
-                            <m:r>
-                              <w:rPr>
-                                <w:rFonts w:ascii="Cambria Math" w:hAnsi="Cambria Math" w:cs="Times New Roman"/>
-                                <w:sz w:val="28"/>
-                                <w:szCs w:val="28"/>
-                                <w:lang w:val="en-US"/>
-                              </w:rPr>
-                              <m:t>p-</m:t>
-                            </m:r>
-                            <m:sSub>
-                              <m:sSubPr>
-                                <m:ctrlPr>
-                                  <w:rPr>
-                                    <w:rFonts w:ascii="Cambria Math" w:hAnsi="Cambria Math" w:cs="Times New Roman"/>
-                                    <w:i/>
-                                    <w:iCs/>
-                                    <w:sz w:val="28"/>
-                                    <w:szCs w:val="28"/>
-                                    <w:lang w:val="en-US"/>
-                                  </w:rPr>
-                                </m:ctrlPr>
-                              </m:sSubPr>
-                              <m:e>
-                                <m:r>
-                                  <w:rPr>
-                                    <w:rFonts w:ascii="Cambria Math" w:hAnsi="Cambria Math" w:cs="Times New Roman"/>
-                                    <w:sz w:val="28"/>
-                                    <w:szCs w:val="28"/>
-                                    <w:lang w:val="en-US"/>
-                                  </w:rPr>
-                                  <m:t>p</m:t>
-                                </m:r>
-                              </m:e>
-                              <m:sub>
-                                <m:r>
-                                  <w:rPr>
-                                    <w:rFonts w:ascii="Cambria Math" w:hAnsi="Cambria Math" w:cs="Times New Roman"/>
-                                    <w:sz w:val="28"/>
-                                    <w:szCs w:val="28"/>
-                                    <w:lang w:val="en-US"/>
-                                  </w:rPr>
-                                  <m:t>0</m:t>
-                                </m:r>
-                              </m:sub>
-                            </m:sSub>
-                          </m:e>
-                        </m:d>
+                        <m:r>
+                          <w:rPr>
+                            <w:rFonts w:ascii="Cambria Math" w:hAnsi="Cambria Math" w:cs="Times New Roman"/>
+                            <w:sz w:val="28"/>
+                            <w:szCs w:val="28"/>
+                            <w:lang w:val="en-US"/>
+                          </w:rPr>
+                          <m:t>p</m:t>
+                        </m:r>
                       </m:num>
                       <m:den>
                         <m:r>
@@ -8755,6 +8411,7 @@
           <w:noProof/>
           <w:sz w:val="28"/>
           <w:szCs w:val="28"/>
+          <w:lang w:eastAsia="ru-RU"/>
         </w:rPr>
         <w:drawing>
           <wp:inline distT="0" distB="0" distL="0" distR="0" wp14:anchorId="0D6B3FC6" wp14:editId="25B60E23">
@@ -18390,7 +18047,7 @@
 </file>
 
 <file path=word/numbering.xml><?xml version="1.0" encoding="utf-8"?>
-<w:numbering xmlns:wpc="http://schemas.microsoft.com/office/word/2010/wordprocessingCanvas" xmlns:cx="http://schemas.microsoft.com/office/drawing/2014/chartex" xmlns:cx1="http://schemas.microsoft.com/office/drawing/2015/9/8/chartex" xmlns:cx2="http://schemas.microsoft.com/office/drawing/2015/10/21/chartex" xmlns:cx3="http://schemas.microsoft.com/office/drawing/2016/5/9/chartex" xmlns:cx4="http://schemas.microsoft.com/office/drawing/2016/5/10/chartex" xmlns:cx5="http://schemas.microsoft.com/office/drawing/2016/5/11/chartex" xmlns:cx6="http://schemas.microsoft.com/office/drawing/2016/5/12/chartex" xmlns:cx7="http://schemas.microsoft.com/office/drawing/2016/5/13/chartex" xmlns:cx8="http://schemas.microsoft.com/office/drawing/2016/5/14/chartex" xmlns:mc="http://schemas.openxmlformats.org/markup-compatibility/2006" xmlns:aink="http://schemas.microsoft.com/office/drawing/2016/ink" xmlns:am3d="http://schemas.microsoft.com/office/drawing/2017/model3d" xmlns:o="urn:schemas-microsoft-com:office:office" xmlns:r="http://schemas.openxmlformats.org/officeDocument/2006/relationships" xmlns:m="http://schemas.openxmlformats.org/officeDocument/2006/math" xmlns:v="urn:schemas-microsoft-com:vml" xmlns:wp14="http://schemas.microsoft.com/office/word/2010/wordprocessingDrawing" xmlns:wp="http://schemas.openxmlformats.org/drawingml/2006/wordprocessingDrawing" xmlns:w10="urn:schemas-microsoft-com:office:word" xmlns:w="http://schemas.openxmlformats.org/wordprocessingml/2006/main" xmlns:w14="http://schemas.microsoft.com/office/word/2010/wordml" xmlns:w15="http://schemas.microsoft.com/office/word/2012/wordml" xmlns:w16cex="http://schemas.microsoft.com/office/word/2018/wordml/cex" xmlns:w16cid="http://schemas.microsoft.com/office/word/2016/wordml/cid" xmlns:w16="http://schemas.microsoft.com/office/word/2018/wordml" xmlns:w16sdtdh="http://schemas.microsoft.com/office/word/2020/wordml/sdtdatahash" xmlns:w16se="http://schemas.microsoft.com/office/word/2015/wordml/symex" xmlns:wpg="http://schemas.microsoft.com/office/word/2010/wordprocessingGroup" xmlns:wpi="http://schemas.microsoft.com/office/word/2010/wordprocessingInk" xmlns:wne="http://schemas.microsoft.com/office/word/2006/wordml" xmlns:wps="http://schemas.microsoft.com/office/word/2010/wordprocessingShape" mc:Ignorable="w14 w15 w16se w16cid w16 w16cex w16sdtdh wp14">
+<w:numbering xmlns:wpc="http://schemas.microsoft.com/office/word/2010/wordprocessingCanvas" xmlns:cx="http://schemas.microsoft.com/office/drawing/2014/chartex" xmlns:cx1="http://schemas.microsoft.com/office/drawing/2015/9/8/chartex" xmlns:mc="http://schemas.openxmlformats.org/markup-compatibility/2006" xmlns:o="urn:schemas-microsoft-com:office:office" xmlns:r="http://schemas.openxmlformats.org/officeDocument/2006/relationships" xmlns:m="http://schemas.openxmlformats.org/officeDocument/2006/math" xmlns:v="urn:schemas-microsoft-com:vml" xmlns:wp14="http://schemas.microsoft.com/office/word/2010/wordprocessingDrawing" xmlns:wp="http://schemas.openxmlformats.org/drawingml/2006/wordprocessingDrawing" xmlns:w10="urn:schemas-microsoft-com:office:word" xmlns:w="http://schemas.openxmlformats.org/wordprocessingml/2006/main" xmlns:w14="http://schemas.microsoft.com/office/word/2010/wordml" xmlns:w15="http://schemas.microsoft.com/office/word/2012/wordml" xmlns:w16se="http://schemas.microsoft.com/office/word/2015/wordml/symex" xmlns:wpg="http://schemas.microsoft.com/office/word/2010/wordprocessingGroup" xmlns:wpi="http://schemas.microsoft.com/office/word/2010/wordprocessingInk" xmlns:wne="http://schemas.microsoft.com/office/word/2006/wordml" xmlns:wps="http://schemas.microsoft.com/office/word/2010/wordprocessingShape" mc:Ignorable="w14 w15 w16se wp14">
   <w:abstractNum w:abstractNumId="0" w15:restartNumberingAfterBreak="0">
     <w:nsid w:val="0C5F5432"/>
     <w:multiLevelType w:val="hybridMultilevel"/>
@@ -18671,7 +18328,7 @@
 </file>
 
 <file path=word/styles.xml><?xml version="1.0" encoding="utf-8"?>
-<w:styles xmlns:mc="http://schemas.openxmlformats.org/markup-compatibility/2006" xmlns:r="http://schemas.openxmlformats.org/officeDocument/2006/relationships" xmlns:w="http://schemas.openxmlformats.org/wordprocessingml/2006/main" xmlns:w14="http://schemas.microsoft.com/office/word/2010/wordml" xmlns:w15="http://schemas.microsoft.com/office/word/2012/wordml" xmlns:w16cex="http://schemas.microsoft.com/office/word/2018/wordml/cex" xmlns:w16cid="http://schemas.microsoft.com/office/word/2016/wordml/cid" xmlns:w16="http://schemas.microsoft.com/office/word/2018/wordml" xmlns:w16sdtdh="http://schemas.microsoft.com/office/word/2020/wordml/sdtdatahash" xmlns:w16se="http://schemas.microsoft.com/office/word/2015/wordml/symex" mc:Ignorable="w14 w15 w16se w16cid w16 w16cex w16sdtdh">
+<w:styles xmlns:mc="http://schemas.openxmlformats.org/markup-compatibility/2006" xmlns:r="http://schemas.openxmlformats.org/officeDocument/2006/relationships" xmlns:w="http://schemas.openxmlformats.org/wordprocessingml/2006/main" xmlns:w14="http://schemas.microsoft.com/office/word/2010/wordml" xmlns:w15="http://schemas.microsoft.com/office/word/2012/wordml" xmlns:w16se="http://schemas.microsoft.com/office/word/2015/wordml/symex" mc:Ignorable="w14 w15 w16se">
   <w:docDefaults>
     <w:rPrDefault>
       <w:rPr>
@@ -18687,7 +18344,7 @@
       </w:pPr>
     </w:pPrDefault>
   </w:docDefaults>
-  <w:latentStyles w:defLockedState="0" w:defUIPriority="99" w:defSemiHidden="0" w:defUnhideWhenUsed="0" w:defQFormat="0" w:count="376">
+  <w:latentStyles w:defLockedState="0" w:defUIPriority="99" w:defSemiHidden="0" w:defUnhideWhenUsed="0" w:defQFormat="0" w:count="371">
     <w:lsdException w:name="Normal" w:uiPriority="0" w:qFormat="1"/>
     <w:lsdException w:name="heading 1" w:uiPriority="9" w:qFormat="1"/>
     <w:lsdException w:name="heading 2" w:semiHidden="1" w:uiPriority="9" w:unhideWhenUsed="1" w:qFormat="1"/>
@@ -19059,11 +18716,6 @@
     <w:lsdException w:name="List Table 5 Dark Accent 6" w:uiPriority="50"/>
     <w:lsdException w:name="List Table 6 Colorful Accent 6" w:uiPriority="51"/>
     <w:lsdException w:name="List Table 7 Colorful Accent 6" w:uiPriority="52"/>
-    <w:lsdException w:name="Mention" w:semiHidden="1" w:unhideWhenUsed="1"/>
-    <w:lsdException w:name="Smart Hyperlink" w:semiHidden="1" w:unhideWhenUsed="1"/>
-    <w:lsdException w:name="Hashtag" w:semiHidden="1" w:unhideWhenUsed="1"/>
-    <w:lsdException w:name="Unresolved Mention" w:semiHidden="1" w:unhideWhenUsed="1"/>
-    <w:lsdException w:name="Smart Link" w:semiHidden="1" w:unhideWhenUsed="1"/>
   </w:latentStyles>
   <w:style w:type="paragraph" w:default="1" w:styleId="a">
     <w:name w:val="Normal"/>

</xml_diff>